<commit_message>
updated doc and website
</commit_message>
<xml_diff>
--- a/Testing_Report.docx
+++ b/Testing_Report.docx
@@ -1,6 +1,6 @@
 
 <file path=word/document.xml><?xml version="1.0" encoding="utf-8"?>
-<w:document xmlns:wpc="http://schemas.microsoft.com/office/word/2010/wordprocessingCanvas" xmlns:cx="http://schemas.microsoft.com/office/drawing/2014/chartex" xmlns:cx1="http://schemas.microsoft.com/office/drawing/2015/9/8/chartex" xmlns:cx2="http://schemas.microsoft.com/office/drawing/2015/10/21/chartex" xmlns:cx3="http://schemas.microsoft.com/office/drawing/2016/5/9/chartex" xmlns:cx4="http://schemas.microsoft.com/office/drawing/2016/5/10/chartex" xmlns:cx5="http://schemas.microsoft.com/office/drawing/2016/5/11/chartex" xmlns:cx6="http://schemas.microsoft.com/office/drawing/2016/5/12/chartex" xmlns:cx7="http://schemas.microsoft.com/office/drawing/2016/5/13/chartex" xmlns:cx8="http://schemas.microsoft.com/office/drawing/2016/5/14/chartex" xmlns:mc="http://schemas.openxmlformats.org/markup-compatibility/2006" xmlns:aink="http://schemas.microsoft.com/office/drawing/2016/ink" xmlns:am3d="http://schemas.microsoft.com/office/drawing/2017/model3d" xmlns:o="urn:schemas-microsoft-com:office:office" xmlns:oel="http://schemas.microsoft.com/office/2019/extlst" xmlns:r="http://schemas.openxmlformats.org/officeDocument/2006/relationships" xmlns:m="http://schemas.openxmlformats.org/officeDocument/2006/math" xmlns:v="urn:schemas-microsoft-com:vml" xmlns:wp14="http://schemas.microsoft.com/office/word/2010/wordprocessingDrawing" xmlns:wp="http://schemas.openxmlformats.org/drawingml/2006/wordprocessingDrawing" xmlns:w10="urn:schemas-microsoft-com:office:word" xmlns:w="http://schemas.openxmlformats.org/wordprocessingml/2006/main" xmlns:w14="http://schemas.microsoft.com/office/word/2010/wordml" xmlns:w15="http://schemas.microsoft.com/office/word/2012/wordml" xmlns:w16cex="http://schemas.microsoft.com/office/word/2018/wordml/cex" xmlns:w16cid="http://schemas.microsoft.com/office/word/2016/wordml/cid" xmlns:w16="http://schemas.microsoft.com/office/word/2018/wordml" xmlns:w16sdtdh="http://schemas.microsoft.com/office/word/2020/wordml/sdtdatahash" xmlns:w16se="http://schemas.microsoft.com/office/word/2015/wordml/symex" xmlns:wpg="http://schemas.microsoft.com/office/word/2010/wordprocessingGroup" xmlns:wpi="http://schemas.microsoft.com/office/word/2010/wordprocessingInk" xmlns:wne="http://schemas.microsoft.com/office/word/2006/wordml" xmlns:wps="http://schemas.microsoft.com/office/word/2010/wordprocessingShape" mc:Ignorable="w14 w15 w16se w16cid w16 w16cex w16sdtdh wp14">
+<w:document xmlns:wpc="http://schemas.microsoft.com/office/word/2010/wordprocessingCanvas" xmlns:cx="http://schemas.microsoft.com/office/drawing/2014/chartex" xmlns:cx1="http://schemas.microsoft.com/office/drawing/2015/9/8/chartex" xmlns:cx2="http://schemas.microsoft.com/office/drawing/2015/10/21/chartex" xmlns:cx3="http://schemas.microsoft.com/office/drawing/2016/5/9/chartex" xmlns:cx4="http://schemas.microsoft.com/office/drawing/2016/5/10/chartex" xmlns:cx5="http://schemas.microsoft.com/office/drawing/2016/5/11/chartex" xmlns:cx6="http://schemas.microsoft.com/office/drawing/2016/5/12/chartex" xmlns:cx7="http://schemas.microsoft.com/office/drawing/2016/5/13/chartex" xmlns:cx8="http://schemas.microsoft.com/office/drawing/2016/5/14/chartex" xmlns:mc="http://schemas.openxmlformats.org/markup-compatibility/2006" xmlns:aink="http://schemas.microsoft.com/office/drawing/2016/ink" xmlns:am3d="http://schemas.microsoft.com/office/drawing/2017/model3d" xmlns:o="urn:schemas-microsoft-com:office:office" xmlns:oel="http://schemas.microsoft.com/office/2019/extlst" xmlns:r="http://schemas.openxmlformats.org/officeDocument/2006/relationships" xmlns:m="http://schemas.openxmlformats.org/officeDocument/2006/math" xmlns:v="urn:schemas-microsoft-com:vml" xmlns:wp14="http://schemas.microsoft.com/office/word/2010/wordprocessingDrawing" xmlns:wp="http://schemas.openxmlformats.org/drawingml/2006/wordprocessingDrawing" xmlns:w10="urn:schemas-microsoft-com:office:word" xmlns:w="http://schemas.openxmlformats.org/wordprocessingml/2006/main" xmlns:w14="http://schemas.microsoft.com/office/word/2010/wordml" xmlns:w15="http://schemas.microsoft.com/office/word/2012/wordml" xmlns:w16cex="http://schemas.microsoft.com/office/word/2018/wordml/cex" xmlns:w16cid="http://schemas.microsoft.com/office/word/2016/wordml/cid" xmlns:w16="http://schemas.microsoft.com/office/word/2018/wordml" xmlns:w16du="http://schemas.microsoft.com/office/word/2023/wordml/word16du" xmlns:w16sdtdh="http://schemas.microsoft.com/office/word/2020/wordml/sdtdatahash" xmlns:w16se="http://schemas.microsoft.com/office/word/2015/wordml/symex" xmlns:wpg="http://schemas.microsoft.com/office/word/2010/wordprocessingGroup" xmlns:wpi="http://schemas.microsoft.com/office/word/2010/wordprocessingInk" xmlns:wne="http://schemas.microsoft.com/office/word/2006/wordml" xmlns:wps="http://schemas.microsoft.com/office/word/2010/wordprocessingShape" mc:Ignorable="w14 w15 w16se w16cid w16 w16cex w16sdtdh w16du wp14">
   <w:body>
     <w:p>
       <w:pPr>
@@ -9371,13 +9371,26 @@
           <w:lang w:val="en-GB"/>
         </w:rPr>
         <w:lastRenderedPageBreak/>
-        <w:t>2.2.</w:t>
-      </w:r>
-      <w:r>
-        <w:rPr>
-          <w:lang w:val="en-GB"/>
-        </w:rPr>
-        <w:t>4</w:t>
+        <w:t>2.2.4 Cyclomatic complexity:</w:t>
+      </w:r>
+    </w:p>
+    <w:p>
+      <w:pPr>
+        <w:rPr>
+          <w:lang w:val="en-GB"/>
+        </w:rPr>
+      </w:pPr>
+      <w:r>
+        <w:rPr>
+          <w:lang w:val="en-GB"/>
+        </w:rPr>
+        <w:t xml:space="preserve">From the flow graph we can discover how many independent paths are in the </w:t>
+      </w:r>
+      <w:r>
+        <w:rPr>
+          <w:lang w:val="en-GB"/>
+        </w:rPr>
+        <w:t>function.</w:t>
       </w:r>
       <w:r>
         <w:rPr>
@@ -9385,67 +9398,18 @@
         </w:rPr>
         <w:t xml:space="preserve"> </w:t>
       </w:r>
-      <w:r>
-        <w:rPr>
-          <w:lang w:val="en-GB"/>
-        </w:rPr>
-        <w:t>Cyclomatic complexity</w:t>
-      </w:r>
-      <w:r>
-        <w:rPr>
-          <w:lang w:val="en-GB"/>
-        </w:rPr>
-        <w:t>:</w:t>
-      </w:r>
-    </w:p>
-    <w:p>
-      <w:pPr>
-        <w:rPr>
-          <w:lang w:val="en-GB"/>
-        </w:rPr>
-      </w:pPr>
-      <w:r>
-        <w:rPr>
-          <w:lang w:val="en-GB"/>
-        </w:rPr>
-        <w:t xml:space="preserve">From the flow graph we can discover how many independent paths are in the </w:t>
-      </w:r>
-      <w:r>
-        <w:rPr>
-          <w:lang w:val="en-GB"/>
-        </w:rPr>
-        <w:t>function.</w:t>
-      </w:r>
-      <w:r>
-        <w:rPr>
-          <w:lang w:val="en-GB"/>
-        </w:rPr>
-        <w:t xml:space="preserve"> </w:t>
-      </w:r>
-    </w:p>
-    <w:p>
-      <w:pPr>
-        <w:rPr>
-          <w:lang w:val="en-GB"/>
-        </w:rPr>
-      </w:pPr>
-      <w:r>
-        <w:rPr>
-          <w:lang w:val="en-GB"/>
-        </w:rPr>
-        <w:t xml:space="preserve">E </w:t>
-      </w:r>
-      <w:r>
-        <w:rPr>
-          <w:lang w:val="en-GB"/>
-        </w:rPr>
-        <w:t xml:space="preserve">– </w:t>
-      </w:r>
-      <w:r>
-        <w:rPr>
-          <w:lang w:val="en-GB"/>
-        </w:rPr>
-        <w:t xml:space="preserve">number of edges = </w:t>
+    </w:p>
+    <w:p>
+      <w:pPr>
+        <w:rPr>
+          <w:lang w:val="en-GB"/>
+        </w:rPr>
+      </w:pPr>
+      <w:r>
+        <w:rPr>
+          <w:lang w:val="en-GB"/>
+        </w:rPr>
+        <w:t xml:space="preserve">E – number of edges = </w:t>
       </w:r>
       <w:proofErr w:type="gramStart"/>
       <w:r>
@@ -9541,31 +9505,7 @@
         <w:rPr>
           <w:lang w:val="en-GB"/>
         </w:rPr>
-        <w:t>2.2.</w:t>
-      </w:r>
-      <w:r>
-        <w:rPr>
-          <w:lang w:val="en-GB"/>
-        </w:rPr>
-        <w:t>5</w:t>
-      </w:r>
-      <w:r>
-        <w:rPr>
-          <w:lang w:val="en-GB"/>
-        </w:rPr>
-        <w:t xml:space="preserve"> </w:t>
-      </w:r>
-      <w:r>
-        <w:rPr>
-          <w:lang w:val="en-GB"/>
-        </w:rPr>
-        <w:t>Paths</w:t>
-      </w:r>
-      <w:r>
-        <w:rPr>
-          <w:lang w:val="en-GB"/>
-        </w:rPr>
-        <w:t>:</w:t>
+        <w:t>2.2.5 Paths:</w:t>
       </w:r>
     </w:p>
     <w:p>
@@ -9666,19 +9606,7 @@
         <w:rPr>
           <w:lang w:val="en-GB"/>
         </w:rPr>
-        <w:t xml:space="preserve"> </w:t>
-      </w:r>
-      <w:r>
-        <w:rPr>
-          <w:lang w:val="en-GB"/>
-        </w:rPr>
-        <w:t>Test cases for execution of each path</w:t>
-      </w:r>
-      <w:r>
-        <w:rPr>
-          <w:lang w:val="en-GB"/>
-        </w:rPr>
-        <w:t>:</w:t>
+        <w:t xml:space="preserve"> Test cases for execution of each path:</w:t>
       </w:r>
     </w:p>
     <w:p>
@@ -9759,10 +9687,7 @@
           </w:tcPr>
           <w:p>
             <w:r>
-              <w:t xml:space="preserve">Test </w:t>
-            </w:r>
-            <w:r>
-              <w:t>Attempted</w:t>
+              <w:t>Test Attempted</w:t>
             </w:r>
           </w:p>
         </w:tc>
@@ -10224,19 +10149,7 @@
           <w:lang w:val="en-GB"/>
         </w:rPr>
         <w:lastRenderedPageBreak/>
-        <w:t>2.2.</w:t>
-      </w:r>
-      <w:r>
-        <w:rPr>
-          <w:lang w:val="en-GB"/>
-        </w:rPr>
-        <w:t>7</w:t>
-      </w:r>
-      <w:r>
-        <w:rPr>
-          <w:lang w:val="en-GB"/>
-        </w:rPr>
-        <w:t xml:space="preserve"> Path 1:</w:t>
+        <w:t>2.2.7 Path 1:</w:t>
       </w:r>
     </w:p>
     <w:p>
@@ -10298,19 +10211,7 @@
         <w:rPr>
           <w:lang w:val="en-GB"/>
         </w:rPr>
-        <w:t>2.2.</w:t>
-      </w:r>
-      <w:r>
-        <w:rPr>
-          <w:lang w:val="en-GB"/>
-        </w:rPr>
-        <w:t>8</w:t>
-      </w:r>
-      <w:r>
-        <w:rPr>
-          <w:lang w:val="en-GB"/>
-        </w:rPr>
-        <w:t xml:space="preserve"> Path 1:</w:t>
+        <w:t>2.2.8 Path 1:</w:t>
       </w:r>
     </w:p>
     <w:p>
@@ -10372,19 +10273,7 @@
         <w:rPr>
           <w:lang w:val="en-GB"/>
         </w:rPr>
-        <w:t>2.2.</w:t>
-      </w:r>
-      <w:r>
-        <w:rPr>
-          <w:lang w:val="en-GB"/>
-        </w:rPr>
-        <w:t>9</w:t>
-      </w:r>
-      <w:r>
-        <w:rPr>
-          <w:lang w:val="en-GB"/>
-        </w:rPr>
-        <w:t xml:space="preserve"> Path 1:</w:t>
+        <w:t>2.2.9 Path 1:</w:t>
       </w:r>
     </w:p>
     <w:p>
@@ -10435,6 +10324,908 @@
         <w:t xml:space="preserve"> </w:t>
       </w:r>
     </w:p>
+    <w:p/>
+    <w:p>
+      <w:pPr>
+        <w:rPr>
+          <w:lang w:val="en-GB"/>
+        </w:rPr>
+      </w:pPr>
+      <w:r>
+        <w:rPr>
+          <w:lang w:val="en-GB"/>
+        </w:rPr>
+        <w:t>Another function we are testing is the “</w:t>
+      </w:r>
+      <w:proofErr w:type="spellStart"/>
+      <w:r>
+        <w:rPr>
+          <w:lang w:val="en-GB"/>
+        </w:rPr>
+        <w:t>addProduct</w:t>
+      </w:r>
+      <w:proofErr w:type="spellEnd"/>
+      <w:r>
+        <w:rPr>
+          <w:lang w:val="en-GB"/>
+        </w:rPr>
+        <w:t xml:space="preserve">” which is the </w:t>
+      </w:r>
+      <w:proofErr w:type="spellStart"/>
+      <w:r>
+        <w:rPr>
+          <w:lang w:val="en-GB"/>
+        </w:rPr>
+        <w:t>the</w:t>
+      </w:r>
+      <w:proofErr w:type="spellEnd"/>
+      <w:r>
+        <w:rPr>
+          <w:lang w:val="en-GB"/>
+        </w:rPr>
+        <w:t xml:space="preserve"> way the admin can add new products to the store page.</w:t>
+      </w:r>
+    </w:p>
+    <w:p>
+      <w:pPr>
+        <w:rPr>
+          <w:lang w:val="en-GB"/>
+        </w:rPr>
+      </w:pPr>
+      <w:r>
+        <w:rPr>
+          <w:lang w:val="en-GB"/>
+        </w:rPr>
+        <w:t>We will use equivalence partitioning; the equivalence classes are as follows:</w:t>
+      </w:r>
+    </w:p>
+    <w:p>
+      <w:pPr>
+        <w:pStyle w:val="ListParagraph"/>
+        <w:numPr>
+          <w:ilvl w:val="0"/>
+          <w:numId w:val="9"/>
+        </w:numPr>
+        <w:rPr>
+          <w:lang w:val="en-GB"/>
+        </w:rPr>
+      </w:pPr>
+      <w:r>
+        <w:rPr>
+          <w:lang w:val="en-GB"/>
+        </w:rPr>
+        <w:t>Product Name</w:t>
+      </w:r>
+    </w:p>
+    <w:p>
+      <w:pPr>
+        <w:pStyle w:val="ListParagraph"/>
+        <w:numPr>
+          <w:ilvl w:val="0"/>
+          <w:numId w:val="9"/>
+        </w:numPr>
+        <w:rPr>
+          <w:lang w:val="en-GB"/>
+        </w:rPr>
+      </w:pPr>
+      <w:r>
+        <w:rPr>
+          <w:lang w:val="en-GB"/>
+        </w:rPr>
+        <w:t>Price</w:t>
+      </w:r>
+    </w:p>
+    <w:p>
+      <w:pPr>
+        <w:pStyle w:val="ListParagraph"/>
+        <w:numPr>
+          <w:ilvl w:val="0"/>
+          <w:numId w:val="9"/>
+        </w:numPr>
+        <w:rPr>
+          <w:lang w:val="en-GB"/>
+        </w:rPr>
+      </w:pPr>
+      <w:r>
+        <w:rPr>
+          <w:lang w:val="en-GB"/>
+        </w:rPr>
+        <w:t>Brand Name</w:t>
+      </w:r>
+    </w:p>
+    <w:p>
+      <w:pPr>
+        <w:rPr>
+          <w:lang w:val="en-GB"/>
+        </w:rPr>
+      </w:pPr>
+    </w:p>
+    <w:p>
+      <w:pPr>
+        <w:rPr>
+          <w:lang w:val="en-GB"/>
+        </w:rPr>
+      </w:pPr>
+    </w:p>
+    <w:tbl>
+      <w:tblPr>
+        <w:tblW w:w="5000" w:type="pct"/>
+        <w:tblCellSpacing w:w="15" w:type="dxa"/>
+        <w:tblBorders>
+          <w:top w:val="single" w:sz="8" w:space="0" w:color="auto"/>
+          <w:left w:val="single" w:sz="8" w:space="0" w:color="auto"/>
+          <w:bottom w:val="single" w:sz="8" w:space="0" w:color="auto"/>
+          <w:right w:val="single" w:sz="8" w:space="0" w:color="auto"/>
+          <w:insideH w:val="single" w:sz="8" w:space="0" w:color="auto"/>
+          <w:insideV w:val="single" w:sz="8" w:space="0" w:color="auto"/>
+        </w:tblBorders>
+        <w:tblCellMar>
+          <w:top w:w="30" w:type="dxa"/>
+          <w:left w:w="30" w:type="dxa"/>
+          <w:bottom w:w="30" w:type="dxa"/>
+          <w:right w:w="30" w:type="dxa"/>
+        </w:tblCellMar>
+        <w:tblLook w:val="04A0" w:firstRow="1" w:lastRow="0" w:firstColumn="1" w:lastColumn="0" w:noHBand="0" w:noVBand="1"/>
+      </w:tblPr>
+      <w:tblGrid>
+        <w:gridCol w:w="1326"/>
+        <w:gridCol w:w="2341"/>
+        <w:gridCol w:w="2136"/>
+        <w:gridCol w:w="1188"/>
+        <w:gridCol w:w="2015"/>
+      </w:tblGrid>
+      <w:tr>
+        <w:trPr>
+          <w:trHeight w:val="769"/>
+          <w:tblCellSpacing w:w="15" w:type="dxa"/>
+        </w:trPr>
+        <w:tc>
+          <w:tcPr>
+            <w:tcW w:w="711" w:type="pct"/>
+            <w:tcBorders>
+              <w:top w:val="single" w:sz="8" w:space="0" w:color="auto"/>
+              <w:left w:val="single" w:sz="8" w:space="0" w:color="auto"/>
+              <w:bottom w:val="single" w:sz="8" w:space="0" w:color="auto"/>
+              <w:right w:val="single" w:sz="8" w:space="0" w:color="auto"/>
+            </w:tcBorders>
+            <w:vAlign w:val="center"/>
+            <w:hideMark/>
+          </w:tcPr>
+          <w:p>
+            <w:r>
+              <w:t>#</w:t>
+            </w:r>
+          </w:p>
+        </w:tc>
+        <w:tc>
+          <w:tcPr>
+            <w:tcW w:w="1283" w:type="pct"/>
+            <w:tcBorders>
+              <w:top w:val="single" w:sz="8" w:space="0" w:color="auto"/>
+              <w:left w:val="single" w:sz="8" w:space="0" w:color="auto"/>
+              <w:bottom w:val="single" w:sz="8" w:space="0" w:color="auto"/>
+              <w:right w:val="single" w:sz="8" w:space="0" w:color="auto"/>
+            </w:tcBorders>
+            <w:vAlign w:val="center"/>
+            <w:hideMark/>
+          </w:tcPr>
+          <w:p>
+            <w:r>
+              <w:t>Test Data</w:t>
+            </w:r>
+          </w:p>
+        </w:tc>
+        <w:tc>
+          <w:tcPr>
+            <w:tcW w:w="1169" w:type="pct"/>
+            <w:tcBorders>
+              <w:top w:val="single" w:sz="8" w:space="0" w:color="auto"/>
+              <w:left w:val="single" w:sz="8" w:space="0" w:color="auto"/>
+              <w:bottom w:val="single" w:sz="8" w:space="0" w:color="auto"/>
+              <w:right w:val="single" w:sz="8" w:space="0" w:color="auto"/>
+            </w:tcBorders>
+            <w:vAlign w:val="center"/>
+            <w:hideMark/>
+          </w:tcPr>
+          <w:p>
+            <w:r>
+              <w:t>Expected Outcome</w:t>
+            </w:r>
+          </w:p>
+        </w:tc>
+        <w:tc>
+          <w:tcPr>
+            <w:tcW w:w="643" w:type="pct"/>
+            <w:tcBorders>
+              <w:top w:val="single" w:sz="8" w:space="0" w:color="auto"/>
+              <w:left w:val="single" w:sz="8" w:space="0" w:color="auto"/>
+              <w:bottom w:val="single" w:sz="8" w:space="0" w:color="auto"/>
+              <w:right w:val="single" w:sz="8" w:space="0" w:color="auto"/>
+            </w:tcBorders>
+            <w:vAlign w:val="center"/>
+            <w:hideMark/>
+          </w:tcPr>
+          <w:p>
+            <w:r>
+              <w:t>Classes Covered</w:t>
+            </w:r>
+          </w:p>
+        </w:tc>
+        <w:tc>
+          <w:tcPr>
+            <w:tcW w:w="1094" w:type="pct"/>
+            <w:tcBorders>
+              <w:top w:val="single" w:sz="8" w:space="0" w:color="auto"/>
+              <w:left w:val="single" w:sz="8" w:space="0" w:color="auto"/>
+              <w:bottom w:val="single" w:sz="8" w:space="0" w:color="auto"/>
+              <w:right w:val="single" w:sz="8" w:space="0" w:color="auto"/>
+            </w:tcBorders>
+          </w:tcPr>
+          <w:p>
+            <w:r>
+              <w:t>Result</w:t>
+            </w:r>
+          </w:p>
+        </w:tc>
+      </w:tr>
+      <w:tr>
+        <w:trPr>
+          <w:trHeight w:val="483"/>
+          <w:tblCellSpacing w:w="15" w:type="dxa"/>
+        </w:trPr>
+        <w:tc>
+          <w:tcPr>
+            <w:tcW w:w="711" w:type="pct"/>
+            <w:tcBorders>
+              <w:top w:val="single" w:sz="8" w:space="0" w:color="auto"/>
+              <w:left w:val="single" w:sz="8" w:space="0" w:color="auto"/>
+              <w:bottom w:val="single" w:sz="8" w:space="0" w:color="auto"/>
+              <w:right w:val="single" w:sz="8" w:space="0" w:color="auto"/>
+            </w:tcBorders>
+            <w:vAlign w:val="center"/>
+            <w:hideMark/>
+          </w:tcPr>
+          <w:p>
+            <w:r>
+              <w:t>1</w:t>
+            </w:r>
+          </w:p>
+        </w:tc>
+        <w:tc>
+          <w:tcPr>
+            <w:tcW w:w="1283" w:type="pct"/>
+            <w:tcBorders>
+              <w:top w:val="single" w:sz="8" w:space="0" w:color="auto"/>
+              <w:left w:val="single" w:sz="8" w:space="0" w:color="auto"/>
+              <w:bottom w:val="single" w:sz="8" w:space="0" w:color="auto"/>
+              <w:right w:val="single" w:sz="8" w:space="0" w:color="auto"/>
+            </w:tcBorders>
+            <w:vAlign w:val="center"/>
+            <w:hideMark/>
+          </w:tcPr>
+          <w:p>
+            <w:r>
+              <w:t>A Product name is inserted only</w:t>
+            </w:r>
+          </w:p>
+        </w:tc>
+        <w:tc>
+          <w:tcPr>
+            <w:tcW w:w="1169" w:type="pct"/>
+            <w:tcBorders>
+              <w:top w:val="single" w:sz="8" w:space="0" w:color="auto"/>
+              <w:left w:val="single" w:sz="8" w:space="0" w:color="auto"/>
+              <w:bottom w:val="single" w:sz="8" w:space="0" w:color="auto"/>
+              <w:right w:val="single" w:sz="8" w:space="0" w:color="auto"/>
+            </w:tcBorders>
+            <w:vAlign w:val="center"/>
+            <w:hideMark/>
+          </w:tcPr>
+          <w:p>
+            <w:r>
+              <w:t>Please input the two remaining fields</w:t>
+            </w:r>
+          </w:p>
+        </w:tc>
+        <w:tc>
+          <w:tcPr>
+            <w:tcW w:w="643" w:type="pct"/>
+            <w:tcBorders>
+              <w:top w:val="single" w:sz="8" w:space="0" w:color="auto"/>
+              <w:left w:val="single" w:sz="8" w:space="0" w:color="auto"/>
+              <w:bottom w:val="single" w:sz="8" w:space="0" w:color="auto"/>
+              <w:right w:val="single" w:sz="8" w:space="0" w:color="auto"/>
+            </w:tcBorders>
+            <w:vAlign w:val="center"/>
+            <w:hideMark/>
+          </w:tcPr>
+          <w:p>
+            <w:r>
+              <w:t>A</w:t>
+            </w:r>
+          </w:p>
+        </w:tc>
+        <w:tc>
+          <w:tcPr>
+            <w:tcW w:w="1094" w:type="pct"/>
+            <w:tcBorders>
+              <w:top w:val="single" w:sz="8" w:space="0" w:color="auto"/>
+              <w:left w:val="single" w:sz="8" w:space="0" w:color="auto"/>
+              <w:bottom w:val="single" w:sz="8" w:space="0" w:color="auto"/>
+              <w:right w:val="single" w:sz="8" w:space="0" w:color="auto"/>
+            </w:tcBorders>
+          </w:tcPr>
+          <w:p>
+            <w:r>
+              <w:t>T</w:t>
+            </w:r>
+          </w:p>
+        </w:tc>
+      </w:tr>
+      <w:tr>
+        <w:trPr>
+          <w:trHeight w:val="769"/>
+          <w:tblCellSpacing w:w="15" w:type="dxa"/>
+        </w:trPr>
+        <w:tc>
+          <w:tcPr>
+            <w:tcW w:w="711" w:type="pct"/>
+            <w:tcBorders>
+              <w:top w:val="single" w:sz="8" w:space="0" w:color="auto"/>
+              <w:left w:val="single" w:sz="8" w:space="0" w:color="auto"/>
+              <w:bottom w:val="single" w:sz="8" w:space="0" w:color="auto"/>
+              <w:right w:val="single" w:sz="8" w:space="0" w:color="auto"/>
+            </w:tcBorders>
+            <w:vAlign w:val="center"/>
+            <w:hideMark/>
+          </w:tcPr>
+          <w:p>
+            <w:r>
+              <w:t>2</w:t>
+            </w:r>
+          </w:p>
+        </w:tc>
+        <w:tc>
+          <w:tcPr>
+            <w:tcW w:w="1283" w:type="pct"/>
+            <w:tcBorders>
+              <w:top w:val="single" w:sz="8" w:space="0" w:color="auto"/>
+              <w:left w:val="single" w:sz="8" w:space="0" w:color="auto"/>
+              <w:bottom w:val="single" w:sz="8" w:space="0" w:color="auto"/>
+              <w:right w:val="single" w:sz="8" w:space="0" w:color="auto"/>
+            </w:tcBorders>
+            <w:vAlign w:val="center"/>
+            <w:hideMark/>
+          </w:tcPr>
+          <w:p>
+            <w:r>
+              <w:t>A price is inserted only</w:t>
+            </w:r>
+          </w:p>
+        </w:tc>
+        <w:tc>
+          <w:tcPr>
+            <w:tcW w:w="1169" w:type="pct"/>
+            <w:tcBorders>
+              <w:top w:val="single" w:sz="8" w:space="0" w:color="auto"/>
+              <w:left w:val="single" w:sz="8" w:space="0" w:color="auto"/>
+              <w:bottom w:val="single" w:sz="8" w:space="0" w:color="auto"/>
+              <w:right w:val="single" w:sz="8" w:space="0" w:color="auto"/>
+            </w:tcBorders>
+            <w:vAlign w:val="center"/>
+            <w:hideMark/>
+          </w:tcPr>
+          <w:p>
+            <w:r>
+              <w:t>Please input the two remaining fields</w:t>
+            </w:r>
+          </w:p>
+        </w:tc>
+        <w:tc>
+          <w:tcPr>
+            <w:tcW w:w="643" w:type="pct"/>
+            <w:tcBorders>
+              <w:top w:val="single" w:sz="8" w:space="0" w:color="auto"/>
+              <w:left w:val="single" w:sz="8" w:space="0" w:color="auto"/>
+              <w:bottom w:val="single" w:sz="8" w:space="0" w:color="auto"/>
+              <w:right w:val="single" w:sz="8" w:space="0" w:color="auto"/>
+            </w:tcBorders>
+            <w:vAlign w:val="center"/>
+            <w:hideMark/>
+          </w:tcPr>
+          <w:p>
+            <w:r>
+              <w:t>B</w:t>
+            </w:r>
+          </w:p>
+        </w:tc>
+        <w:tc>
+          <w:tcPr>
+            <w:tcW w:w="1094" w:type="pct"/>
+            <w:tcBorders>
+              <w:top w:val="single" w:sz="8" w:space="0" w:color="auto"/>
+              <w:left w:val="single" w:sz="8" w:space="0" w:color="auto"/>
+              <w:bottom w:val="single" w:sz="8" w:space="0" w:color="auto"/>
+              <w:right w:val="single" w:sz="8" w:space="0" w:color="auto"/>
+            </w:tcBorders>
+          </w:tcPr>
+          <w:p>
+            <w:r>
+              <w:t>T</w:t>
+            </w:r>
+          </w:p>
+        </w:tc>
+      </w:tr>
+      <w:tr>
+        <w:trPr>
+          <w:trHeight w:val="470"/>
+          <w:tblCellSpacing w:w="15" w:type="dxa"/>
+        </w:trPr>
+        <w:tc>
+          <w:tcPr>
+            <w:tcW w:w="711" w:type="pct"/>
+            <w:tcBorders>
+              <w:top w:val="single" w:sz="8" w:space="0" w:color="auto"/>
+              <w:left w:val="single" w:sz="8" w:space="0" w:color="auto"/>
+              <w:bottom w:val="single" w:sz="8" w:space="0" w:color="auto"/>
+              <w:right w:val="single" w:sz="8" w:space="0" w:color="auto"/>
+            </w:tcBorders>
+            <w:vAlign w:val="center"/>
+            <w:hideMark/>
+          </w:tcPr>
+          <w:p>
+            <w:r>
+              <w:t>3</w:t>
+            </w:r>
+          </w:p>
+        </w:tc>
+        <w:tc>
+          <w:tcPr>
+            <w:tcW w:w="1283" w:type="pct"/>
+            <w:tcBorders>
+              <w:top w:val="single" w:sz="8" w:space="0" w:color="auto"/>
+              <w:left w:val="single" w:sz="8" w:space="0" w:color="auto"/>
+              <w:bottom w:val="single" w:sz="8" w:space="0" w:color="auto"/>
+              <w:right w:val="single" w:sz="8" w:space="0" w:color="auto"/>
+            </w:tcBorders>
+            <w:vAlign w:val="center"/>
+            <w:hideMark/>
+          </w:tcPr>
+          <w:p>
+            <w:r>
+              <w:t>A Brand name is inserted only</w:t>
+            </w:r>
+          </w:p>
+        </w:tc>
+        <w:tc>
+          <w:tcPr>
+            <w:tcW w:w="1169" w:type="pct"/>
+            <w:tcBorders>
+              <w:top w:val="single" w:sz="8" w:space="0" w:color="auto"/>
+              <w:left w:val="single" w:sz="8" w:space="0" w:color="auto"/>
+              <w:bottom w:val="single" w:sz="8" w:space="0" w:color="auto"/>
+              <w:right w:val="single" w:sz="8" w:space="0" w:color="auto"/>
+            </w:tcBorders>
+            <w:vAlign w:val="center"/>
+            <w:hideMark/>
+          </w:tcPr>
+          <w:p>
+            <w:r>
+              <w:t>Please input the two remaining fields</w:t>
+            </w:r>
+          </w:p>
+        </w:tc>
+        <w:tc>
+          <w:tcPr>
+            <w:tcW w:w="643" w:type="pct"/>
+            <w:tcBorders>
+              <w:top w:val="single" w:sz="8" w:space="0" w:color="auto"/>
+              <w:left w:val="single" w:sz="8" w:space="0" w:color="auto"/>
+              <w:bottom w:val="single" w:sz="8" w:space="0" w:color="auto"/>
+              <w:right w:val="single" w:sz="8" w:space="0" w:color="auto"/>
+            </w:tcBorders>
+            <w:vAlign w:val="center"/>
+            <w:hideMark/>
+          </w:tcPr>
+          <w:p>
+            <w:r>
+              <w:t>C</w:t>
+            </w:r>
+          </w:p>
+        </w:tc>
+        <w:tc>
+          <w:tcPr>
+            <w:tcW w:w="1094" w:type="pct"/>
+            <w:tcBorders>
+              <w:top w:val="single" w:sz="8" w:space="0" w:color="auto"/>
+              <w:left w:val="single" w:sz="8" w:space="0" w:color="auto"/>
+              <w:bottom w:val="single" w:sz="8" w:space="0" w:color="auto"/>
+              <w:right w:val="single" w:sz="8" w:space="0" w:color="auto"/>
+            </w:tcBorders>
+          </w:tcPr>
+          <w:p>
+            <w:r>
+              <w:t>T</w:t>
+            </w:r>
+          </w:p>
+        </w:tc>
+      </w:tr>
+      <w:tr>
+        <w:trPr>
+          <w:trHeight w:val="483"/>
+          <w:tblCellSpacing w:w="15" w:type="dxa"/>
+        </w:trPr>
+        <w:tc>
+          <w:tcPr>
+            <w:tcW w:w="711" w:type="pct"/>
+            <w:tcBorders>
+              <w:top w:val="single" w:sz="8" w:space="0" w:color="auto"/>
+              <w:left w:val="single" w:sz="8" w:space="0" w:color="auto"/>
+              <w:bottom w:val="single" w:sz="8" w:space="0" w:color="auto"/>
+              <w:right w:val="single" w:sz="8" w:space="0" w:color="auto"/>
+            </w:tcBorders>
+            <w:vAlign w:val="center"/>
+            <w:hideMark/>
+          </w:tcPr>
+          <w:p>
+            <w:r>
+              <w:t>4</w:t>
+            </w:r>
+          </w:p>
+        </w:tc>
+        <w:tc>
+          <w:tcPr>
+            <w:tcW w:w="1283" w:type="pct"/>
+            <w:tcBorders>
+              <w:top w:val="single" w:sz="8" w:space="0" w:color="auto"/>
+              <w:left w:val="single" w:sz="8" w:space="0" w:color="auto"/>
+              <w:bottom w:val="single" w:sz="8" w:space="0" w:color="auto"/>
+              <w:right w:val="single" w:sz="8" w:space="0" w:color="auto"/>
+            </w:tcBorders>
+            <w:vAlign w:val="center"/>
+            <w:hideMark/>
+          </w:tcPr>
+          <w:p>
+            <w:r>
+              <w:t>A Product name and a Price is inserted</w:t>
+            </w:r>
+          </w:p>
+        </w:tc>
+        <w:tc>
+          <w:tcPr>
+            <w:tcW w:w="1169" w:type="pct"/>
+            <w:tcBorders>
+              <w:top w:val="single" w:sz="8" w:space="0" w:color="auto"/>
+              <w:left w:val="single" w:sz="8" w:space="0" w:color="auto"/>
+              <w:bottom w:val="single" w:sz="8" w:space="0" w:color="auto"/>
+              <w:right w:val="single" w:sz="8" w:space="0" w:color="auto"/>
+            </w:tcBorders>
+            <w:vAlign w:val="center"/>
+            <w:hideMark/>
+          </w:tcPr>
+          <w:p>
+            <w:r>
+              <w:t>Please input the one remaining field</w:t>
+            </w:r>
+          </w:p>
+        </w:tc>
+        <w:tc>
+          <w:tcPr>
+            <w:tcW w:w="643" w:type="pct"/>
+            <w:tcBorders>
+              <w:top w:val="single" w:sz="8" w:space="0" w:color="auto"/>
+              <w:left w:val="single" w:sz="8" w:space="0" w:color="auto"/>
+              <w:bottom w:val="single" w:sz="8" w:space="0" w:color="auto"/>
+              <w:right w:val="single" w:sz="8" w:space="0" w:color="auto"/>
+            </w:tcBorders>
+            <w:vAlign w:val="center"/>
+            <w:hideMark/>
+          </w:tcPr>
+          <w:p>
+            <w:r>
+              <w:t>A, B</w:t>
+            </w:r>
+          </w:p>
+        </w:tc>
+        <w:tc>
+          <w:tcPr>
+            <w:tcW w:w="1094" w:type="pct"/>
+            <w:tcBorders>
+              <w:top w:val="single" w:sz="8" w:space="0" w:color="auto"/>
+              <w:left w:val="single" w:sz="8" w:space="0" w:color="auto"/>
+              <w:bottom w:val="single" w:sz="8" w:space="0" w:color="auto"/>
+              <w:right w:val="single" w:sz="8" w:space="0" w:color="auto"/>
+            </w:tcBorders>
+          </w:tcPr>
+          <w:p>
+            <w:r>
+              <w:t>T</w:t>
+            </w:r>
+          </w:p>
+        </w:tc>
+      </w:tr>
+      <w:tr>
+        <w:trPr>
+          <w:trHeight w:val="470"/>
+          <w:tblCellSpacing w:w="15" w:type="dxa"/>
+        </w:trPr>
+        <w:tc>
+          <w:tcPr>
+            <w:tcW w:w="711" w:type="pct"/>
+            <w:tcBorders>
+              <w:top w:val="single" w:sz="8" w:space="0" w:color="auto"/>
+              <w:left w:val="single" w:sz="8" w:space="0" w:color="auto"/>
+              <w:bottom w:val="single" w:sz="8" w:space="0" w:color="auto"/>
+              <w:right w:val="single" w:sz="8" w:space="0" w:color="auto"/>
+            </w:tcBorders>
+            <w:vAlign w:val="center"/>
+            <w:hideMark/>
+          </w:tcPr>
+          <w:p>
+            <w:r>
+              <w:t>5</w:t>
+            </w:r>
+          </w:p>
+        </w:tc>
+        <w:tc>
+          <w:tcPr>
+            <w:tcW w:w="1283" w:type="pct"/>
+            <w:tcBorders>
+              <w:top w:val="single" w:sz="8" w:space="0" w:color="auto"/>
+              <w:left w:val="single" w:sz="8" w:space="0" w:color="auto"/>
+              <w:bottom w:val="single" w:sz="8" w:space="0" w:color="auto"/>
+              <w:right w:val="single" w:sz="8" w:space="0" w:color="auto"/>
+            </w:tcBorders>
+            <w:vAlign w:val="center"/>
+            <w:hideMark/>
+          </w:tcPr>
+          <w:p>
+            <w:r>
+              <w:t>A Product name and a Brand name is inserted</w:t>
+            </w:r>
+          </w:p>
+        </w:tc>
+        <w:tc>
+          <w:tcPr>
+            <w:tcW w:w="1169" w:type="pct"/>
+            <w:tcBorders>
+              <w:top w:val="single" w:sz="8" w:space="0" w:color="auto"/>
+              <w:left w:val="single" w:sz="8" w:space="0" w:color="auto"/>
+              <w:bottom w:val="single" w:sz="8" w:space="0" w:color="auto"/>
+              <w:right w:val="single" w:sz="8" w:space="0" w:color="auto"/>
+            </w:tcBorders>
+            <w:vAlign w:val="center"/>
+            <w:hideMark/>
+          </w:tcPr>
+          <w:p>
+            <w:r>
+              <w:t>Please input the one remaining field</w:t>
+            </w:r>
+          </w:p>
+        </w:tc>
+        <w:tc>
+          <w:tcPr>
+            <w:tcW w:w="643" w:type="pct"/>
+            <w:tcBorders>
+              <w:top w:val="single" w:sz="8" w:space="0" w:color="auto"/>
+              <w:left w:val="single" w:sz="8" w:space="0" w:color="auto"/>
+              <w:bottom w:val="single" w:sz="8" w:space="0" w:color="auto"/>
+              <w:right w:val="single" w:sz="8" w:space="0" w:color="auto"/>
+            </w:tcBorders>
+            <w:vAlign w:val="center"/>
+            <w:hideMark/>
+          </w:tcPr>
+          <w:p>
+            <w:r>
+              <w:t>A, C</w:t>
+            </w:r>
+          </w:p>
+        </w:tc>
+        <w:tc>
+          <w:tcPr>
+            <w:tcW w:w="1094" w:type="pct"/>
+            <w:tcBorders>
+              <w:top w:val="single" w:sz="8" w:space="0" w:color="auto"/>
+              <w:left w:val="single" w:sz="8" w:space="0" w:color="auto"/>
+              <w:bottom w:val="single" w:sz="8" w:space="0" w:color="auto"/>
+              <w:right w:val="single" w:sz="8" w:space="0" w:color="auto"/>
+            </w:tcBorders>
+          </w:tcPr>
+          <w:p>
+            <w:r>
+              <w:t>T</w:t>
+            </w:r>
+          </w:p>
+        </w:tc>
+      </w:tr>
+      <w:tr>
+        <w:trPr>
+          <w:trHeight w:val="470"/>
+          <w:tblCellSpacing w:w="15" w:type="dxa"/>
+        </w:trPr>
+        <w:tc>
+          <w:tcPr>
+            <w:tcW w:w="711" w:type="pct"/>
+            <w:tcBorders>
+              <w:top w:val="single" w:sz="8" w:space="0" w:color="auto"/>
+              <w:left w:val="single" w:sz="8" w:space="0" w:color="auto"/>
+              <w:bottom w:val="single" w:sz="8" w:space="0" w:color="auto"/>
+              <w:right w:val="single" w:sz="8" w:space="0" w:color="auto"/>
+            </w:tcBorders>
+            <w:vAlign w:val="center"/>
+          </w:tcPr>
+          <w:p>
+            <w:r>
+              <w:t>6</w:t>
+            </w:r>
+          </w:p>
+        </w:tc>
+        <w:tc>
+          <w:tcPr>
+            <w:tcW w:w="1283" w:type="pct"/>
+            <w:tcBorders>
+              <w:top w:val="single" w:sz="8" w:space="0" w:color="auto"/>
+              <w:left w:val="single" w:sz="8" w:space="0" w:color="auto"/>
+              <w:bottom w:val="single" w:sz="8" w:space="0" w:color="auto"/>
+              <w:right w:val="single" w:sz="8" w:space="0" w:color="auto"/>
+            </w:tcBorders>
+            <w:vAlign w:val="center"/>
+          </w:tcPr>
+          <w:p>
+            <w:r>
+              <w:t>A Price and a Brand name is inserted</w:t>
+            </w:r>
+          </w:p>
+        </w:tc>
+        <w:tc>
+          <w:tcPr>
+            <w:tcW w:w="1169" w:type="pct"/>
+            <w:tcBorders>
+              <w:top w:val="single" w:sz="8" w:space="0" w:color="auto"/>
+              <w:left w:val="single" w:sz="8" w:space="0" w:color="auto"/>
+              <w:bottom w:val="single" w:sz="8" w:space="0" w:color="auto"/>
+              <w:right w:val="single" w:sz="8" w:space="0" w:color="auto"/>
+            </w:tcBorders>
+            <w:vAlign w:val="center"/>
+          </w:tcPr>
+          <w:p>
+            <w:r>
+              <w:t>Please input the one remaining field</w:t>
+            </w:r>
+          </w:p>
+        </w:tc>
+        <w:tc>
+          <w:tcPr>
+            <w:tcW w:w="643" w:type="pct"/>
+            <w:tcBorders>
+              <w:top w:val="single" w:sz="8" w:space="0" w:color="auto"/>
+              <w:left w:val="single" w:sz="8" w:space="0" w:color="auto"/>
+              <w:bottom w:val="single" w:sz="8" w:space="0" w:color="auto"/>
+              <w:right w:val="single" w:sz="8" w:space="0" w:color="auto"/>
+            </w:tcBorders>
+            <w:vAlign w:val="center"/>
+          </w:tcPr>
+          <w:p>
+            <w:proofErr w:type="gramStart"/>
+            <w:r>
+              <w:t>B,C</w:t>
+            </w:r>
+            <w:proofErr w:type="gramEnd"/>
+          </w:p>
+        </w:tc>
+        <w:tc>
+          <w:tcPr>
+            <w:tcW w:w="1094" w:type="pct"/>
+            <w:tcBorders>
+              <w:top w:val="single" w:sz="8" w:space="0" w:color="auto"/>
+              <w:left w:val="single" w:sz="8" w:space="0" w:color="auto"/>
+              <w:bottom w:val="single" w:sz="8" w:space="0" w:color="auto"/>
+              <w:right w:val="single" w:sz="8" w:space="0" w:color="auto"/>
+            </w:tcBorders>
+          </w:tcPr>
+          <w:p>
+            <w:r>
+              <w:t>T</w:t>
+            </w:r>
+          </w:p>
+        </w:tc>
+      </w:tr>
+      <w:tr>
+        <w:trPr>
+          <w:trHeight w:val="470"/>
+          <w:tblCellSpacing w:w="15" w:type="dxa"/>
+        </w:trPr>
+        <w:tc>
+          <w:tcPr>
+            <w:tcW w:w="711" w:type="pct"/>
+            <w:tcBorders>
+              <w:top w:val="single" w:sz="8" w:space="0" w:color="auto"/>
+              <w:left w:val="single" w:sz="8" w:space="0" w:color="auto"/>
+              <w:bottom w:val="single" w:sz="8" w:space="0" w:color="auto"/>
+              <w:right w:val="single" w:sz="8" w:space="0" w:color="auto"/>
+            </w:tcBorders>
+            <w:vAlign w:val="center"/>
+          </w:tcPr>
+          <w:p>
+            <w:r>
+              <w:t>7</w:t>
+            </w:r>
+          </w:p>
+        </w:tc>
+        <w:tc>
+          <w:tcPr>
+            <w:tcW w:w="1283" w:type="pct"/>
+            <w:tcBorders>
+              <w:top w:val="single" w:sz="8" w:space="0" w:color="auto"/>
+              <w:left w:val="single" w:sz="8" w:space="0" w:color="auto"/>
+              <w:bottom w:val="single" w:sz="8" w:space="0" w:color="auto"/>
+              <w:right w:val="single" w:sz="8" w:space="0" w:color="auto"/>
+            </w:tcBorders>
+            <w:vAlign w:val="center"/>
+          </w:tcPr>
+          <w:p>
+            <w:r>
+              <w:t>All fields are inserted</w:t>
+            </w:r>
+          </w:p>
+        </w:tc>
+        <w:tc>
+          <w:tcPr>
+            <w:tcW w:w="1169" w:type="pct"/>
+            <w:tcBorders>
+              <w:top w:val="single" w:sz="8" w:space="0" w:color="auto"/>
+              <w:left w:val="single" w:sz="8" w:space="0" w:color="auto"/>
+              <w:bottom w:val="single" w:sz="8" w:space="0" w:color="auto"/>
+              <w:right w:val="single" w:sz="8" w:space="0" w:color="auto"/>
+            </w:tcBorders>
+            <w:vAlign w:val="center"/>
+          </w:tcPr>
+          <w:p>
+            <w:r>
+              <w:t xml:space="preserve">The product will be added </w:t>
+            </w:r>
+          </w:p>
+        </w:tc>
+        <w:tc>
+          <w:tcPr>
+            <w:tcW w:w="643" w:type="pct"/>
+            <w:tcBorders>
+              <w:top w:val="single" w:sz="8" w:space="0" w:color="auto"/>
+              <w:left w:val="single" w:sz="8" w:space="0" w:color="auto"/>
+              <w:bottom w:val="single" w:sz="8" w:space="0" w:color="auto"/>
+              <w:right w:val="single" w:sz="8" w:space="0" w:color="auto"/>
+            </w:tcBorders>
+            <w:vAlign w:val="center"/>
+          </w:tcPr>
+          <w:p>
+            <w:proofErr w:type="gramStart"/>
+            <w:r>
+              <w:t>A,B</w:t>
+            </w:r>
+            <w:proofErr w:type="gramEnd"/>
+            <w:r>
+              <w:t>,C</w:t>
+            </w:r>
+          </w:p>
+        </w:tc>
+        <w:tc>
+          <w:tcPr>
+            <w:tcW w:w="1094" w:type="pct"/>
+            <w:tcBorders>
+              <w:top w:val="single" w:sz="8" w:space="0" w:color="auto"/>
+              <w:left w:val="single" w:sz="8" w:space="0" w:color="auto"/>
+              <w:bottom w:val="single" w:sz="8" w:space="0" w:color="auto"/>
+              <w:right w:val="single" w:sz="8" w:space="0" w:color="auto"/>
+            </w:tcBorders>
+          </w:tcPr>
+          <w:p>
+            <w:r>
+              <w:t>T</w:t>
+            </w:r>
+          </w:p>
+        </w:tc>
+      </w:tr>
+    </w:tbl>
     <w:p/>
     <w:sectPr>
       <w:pgSz w:w="11906" w:h="16838"/>
@@ -10447,7 +11238,7 @@
 </file>
 
 <file path=word/numbering.xml><?xml version="1.0" encoding="utf-8"?>
-<w:numbering xmlns:wpc="http://schemas.microsoft.com/office/word/2010/wordprocessingCanvas" xmlns:cx="http://schemas.microsoft.com/office/drawing/2014/chartex" xmlns:cx1="http://schemas.microsoft.com/office/drawing/2015/9/8/chartex" xmlns:cx2="http://schemas.microsoft.com/office/drawing/2015/10/21/chartex" xmlns:cx3="http://schemas.microsoft.com/office/drawing/2016/5/9/chartex" xmlns:cx4="http://schemas.microsoft.com/office/drawing/2016/5/10/chartex" xmlns:cx5="http://schemas.microsoft.com/office/drawing/2016/5/11/chartex" xmlns:cx6="http://schemas.microsoft.com/office/drawing/2016/5/12/chartex" xmlns:cx7="http://schemas.microsoft.com/office/drawing/2016/5/13/chartex" xmlns:cx8="http://schemas.microsoft.com/office/drawing/2016/5/14/chartex" xmlns:mc="http://schemas.openxmlformats.org/markup-compatibility/2006" xmlns:aink="http://schemas.microsoft.com/office/drawing/2016/ink" xmlns:am3d="http://schemas.microsoft.com/office/drawing/2017/model3d" xmlns:o="urn:schemas-microsoft-com:office:office" xmlns:oel="http://schemas.microsoft.com/office/2019/extlst" xmlns:r="http://schemas.openxmlformats.org/officeDocument/2006/relationships" xmlns:m="http://schemas.openxmlformats.org/officeDocument/2006/math" xmlns:v="urn:schemas-microsoft-com:vml" xmlns:wp14="http://schemas.microsoft.com/office/word/2010/wordprocessingDrawing" xmlns:wp="http://schemas.openxmlformats.org/drawingml/2006/wordprocessingDrawing" xmlns:w10="urn:schemas-microsoft-com:office:word" xmlns:w="http://schemas.openxmlformats.org/wordprocessingml/2006/main" xmlns:w14="http://schemas.microsoft.com/office/word/2010/wordml" xmlns:w15="http://schemas.microsoft.com/office/word/2012/wordml" xmlns:w16cex="http://schemas.microsoft.com/office/word/2018/wordml/cex" xmlns:w16cid="http://schemas.microsoft.com/office/word/2016/wordml/cid" xmlns:w16="http://schemas.microsoft.com/office/word/2018/wordml" xmlns:w16sdtdh="http://schemas.microsoft.com/office/word/2020/wordml/sdtdatahash" xmlns:w16se="http://schemas.microsoft.com/office/word/2015/wordml/symex" xmlns:wpg="http://schemas.microsoft.com/office/word/2010/wordprocessingGroup" xmlns:wpi="http://schemas.microsoft.com/office/word/2010/wordprocessingInk" xmlns:wne="http://schemas.microsoft.com/office/word/2006/wordml" xmlns:wps="http://schemas.microsoft.com/office/word/2010/wordprocessingShape" mc:Ignorable="w14 w15 w16se w16cid w16 w16cex w16sdtdh wp14">
+<w:numbering xmlns:wpc="http://schemas.microsoft.com/office/word/2010/wordprocessingCanvas" xmlns:cx="http://schemas.microsoft.com/office/drawing/2014/chartex" xmlns:cx1="http://schemas.microsoft.com/office/drawing/2015/9/8/chartex" xmlns:cx2="http://schemas.microsoft.com/office/drawing/2015/10/21/chartex" xmlns:cx3="http://schemas.microsoft.com/office/drawing/2016/5/9/chartex" xmlns:cx4="http://schemas.microsoft.com/office/drawing/2016/5/10/chartex" xmlns:cx5="http://schemas.microsoft.com/office/drawing/2016/5/11/chartex" xmlns:cx6="http://schemas.microsoft.com/office/drawing/2016/5/12/chartex" xmlns:cx7="http://schemas.microsoft.com/office/drawing/2016/5/13/chartex" xmlns:cx8="http://schemas.microsoft.com/office/drawing/2016/5/14/chartex" xmlns:mc="http://schemas.openxmlformats.org/markup-compatibility/2006" xmlns:aink="http://schemas.microsoft.com/office/drawing/2016/ink" xmlns:am3d="http://schemas.microsoft.com/office/drawing/2017/model3d" xmlns:o="urn:schemas-microsoft-com:office:office" xmlns:oel="http://schemas.microsoft.com/office/2019/extlst" xmlns:r="http://schemas.openxmlformats.org/officeDocument/2006/relationships" xmlns:m="http://schemas.openxmlformats.org/officeDocument/2006/math" xmlns:v="urn:schemas-microsoft-com:vml" xmlns:wp14="http://schemas.microsoft.com/office/word/2010/wordprocessingDrawing" xmlns:wp="http://schemas.openxmlformats.org/drawingml/2006/wordprocessingDrawing" xmlns:w10="urn:schemas-microsoft-com:office:word" xmlns:w="http://schemas.openxmlformats.org/wordprocessingml/2006/main" xmlns:w14="http://schemas.microsoft.com/office/word/2010/wordml" xmlns:w15="http://schemas.microsoft.com/office/word/2012/wordml" xmlns:w16cex="http://schemas.microsoft.com/office/word/2018/wordml/cex" xmlns:w16cid="http://schemas.microsoft.com/office/word/2016/wordml/cid" xmlns:w16="http://schemas.microsoft.com/office/word/2018/wordml" xmlns:w16du="http://schemas.microsoft.com/office/word/2023/wordml/word16du" xmlns:w16sdtdh="http://schemas.microsoft.com/office/word/2020/wordml/sdtdatahash" xmlns:w16se="http://schemas.microsoft.com/office/word/2015/wordml/symex" xmlns:wpg="http://schemas.microsoft.com/office/word/2010/wordprocessingGroup" xmlns:wpi="http://schemas.microsoft.com/office/word/2010/wordprocessingInk" xmlns:wne="http://schemas.microsoft.com/office/word/2006/wordml" xmlns:wps="http://schemas.microsoft.com/office/word/2010/wordprocessingShape" mc:Ignorable="w14 w15 w16se w16cid w16 w16cex w16sdtdh w16du wp14">
   <w:abstractNum w:abstractNumId="0" w15:restartNumberingAfterBreak="0">
     <w:nsid w:val="12B14572"/>
     <w:multiLevelType w:val="hybridMultilevel"/>
@@ -11105,6 +11896,92 @@
     </w:lvl>
   </w:abstractNum>
   <w:abstractNum w:abstractNumId="7" w15:restartNumberingAfterBreak="0">
+    <w:nsid w:val="67F038FD"/>
+    <w:multiLevelType w:val="hybridMultilevel"/>
+    <w:tmpl w:val="CB6A4A84"/>
+    <w:lvl w:ilvl="0" w:tplc="FFFFFFFF">
+      <w:start w:val="1"/>
+      <w:numFmt w:val="upperLetter"/>
+      <w:lvlText w:val="%1."/>
+      <w:lvlJc w:val="left"/>
+      <w:pPr>
+        <w:ind w:left="768" w:hanging="360"/>
+      </w:pPr>
+    </w:lvl>
+    <w:lvl w:ilvl="1" w:tplc="FFFFFFFF" w:tentative="1">
+      <w:start w:val="1"/>
+      <w:numFmt w:val="lowerLetter"/>
+      <w:lvlText w:val="%2."/>
+      <w:lvlJc w:val="left"/>
+      <w:pPr>
+        <w:ind w:left="1488" w:hanging="360"/>
+      </w:pPr>
+    </w:lvl>
+    <w:lvl w:ilvl="2" w:tplc="FFFFFFFF" w:tentative="1">
+      <w:start w:val="1"/>
+      <w:numFmt w:val="lowerRoman"/>
+      <w:lvlText w:val="%3."/>
+      <w:lvlJc w:val="right"/>
+      <w:pPr>
+        <w:ind w:left="2208" w:hanging="180"/>
+      </w:pPr>
+    </w:lvl>
+    <w:lvl w:ilvl="3" w:tplc="FFFFFFFF" w:tentative="1">
+      <w:start w:val="1"/>
+      <w:numFmt w:val="decimal"/>
+      <w:lvlText w:val="%4."/>
+      <w:lvlJc w:val="left"/>
+      <w:pPr>
+        <w:ind w:left="2928" w:hanging="360"/>
+      </w:pPr>
+    </w:lvl>
+    <w:lvl w:ilvl="4" w:tplc="FFFFFFFF" w:tentative="1">
+      <w:start w:val="1"/>
+      <w:numFmt w:val="lowerLetter"/>
+      <w:lvlText w:val="%5."/>
+      <w:lvlJc w:val="left"/>
+      <w:pPr>
+        <w:ind w:left="3648" w:hanging="360"/>
+      </w:pPr>
+    </w:lvl>
+    <w:lvl w:ilvl="5" w:tplc="FFFFFFFF" w:tentative="1">
+      <w:start w:val="1"/>
+      <w:numFmt w:val="lowerRoman"/>
+      <w:lvlText w:val="%6."/>
+      <w:lvlJc w:val="right"/>
+      <w:pPr>
+        <w:ind w:left="4368" w:hanging="180"/>
+      </w:pPr>
+    </w:lvl>
+    <w:lvl w:ilvl="6" w:tplc="FFFFFFFF" w:tentative="1">
+      <w:start w:val="1"/>
+      <w:numFmt w:val="decimal"/>
+      <w:lvlText w:val="%7."/>
+      <w:lvlJc w:val="left"/>
+      <w:pPr>
+        <w:ind w:left="5088" w:hanging="360"/>
+      </w:pPr>
+    </w:lvl>
+    <w:lvl w:ilvl="7" w:tplc="FFFFFFFF" w:tentative="1">
+      <w:start w:val="1"/>
+      <w:numFmt w:val="lowerLetter"/>
+      <w:lvlText w:val="%8."/>
+      <w:lvlJc w:val="left"/>
+      <w:pPr>
+        <w:ind w:left="5808" w:hanging="360"/>
+      </w:pPr>
+    </w:lvl>
+    <w:lvl w:ilvl="8" w:tplc="FFFFFFFF" w:tentative="1">
+      <w:start w:val="1"/>
+      <w:numFmt w:val="lowerRoman"/>
+      <w:lvlText w:val="%9."/>
+      <w:lvlJc w:val="right"/>
+      <w:pPr>
+        <w:ind w:left="6528" w:hanging="180"/>
+      </w:pPr>
+    </w:lvl>
+  </w:abstractNum>
+  <w:abstractNum w:abstractNumId="8" w15:restartNumberingAfterBreak="0">
     <w:nsid w:val="6DB871C0"/>
     <w:multiLevelType w:val="multilevel"/>
     <w:tmpl w:val="1809001F"/>
@@ -11197,7 +12074,7 @@
     <w:abstractNumId w:val="2"/>
   </w:num>
   <w:num w:numId="3" w16cid:durableId="1962689262">
-    <w:abstractNumId w:val="7"/>
+    <w:abstractNumId w:val="8"/>
   </w:num>
   <w:num w:numId="4" w16cid:durableId="301347440">
     <w:abstractNumId w:val="1"/>
@@ -11214,11 +12091,14 @@
   <w:num w:numId="8" w16cid:durableId="1715305990">
     <w:abstractNumId w:val="0"/>
   </w:num>
+  <w:num w:numId="9" w16cid:durableId="1952087637">
+    <w:abstractNumId w:val="7"/>
+  </w:num>
 </w:numbering>
 </file>
 
 <file path=word/styles.xml><?xml version="1.0" encoding="utf-8"?>
-<w:styles xmlns:mc="http://schemas.openxmlformats.org/markup-compatibility/2006" xmlns:r="http://schemas.openxmlformats.org/officeDocument/2006/relationships" xmlns:w="http://schemas.openxmlformats.org/wordprocessingml/2006/main" xmlns:w14="http://schemas.microsoft.com/office/word/2010/wordml" xmlns:w15="http://schemas.microsoft.com/office/word/2012/wordml" xmlns:w16cex="http://schemas.microsoft.com/office/word/2018/wordml/cex" xmlns:w16cid="http://schemas.microsoft.com/office/word/2016/wordml/cid" xmlns:w16="http://schemas.microsoft.com/office/word/2018/wordml" xmlns:w16sdtdh="http://schemas.microsoft.com/office/word/2020/wordml/sdtdatahash" xmlns:w16se="http://schemas.microsoft.com/office/word/2015/wordml/symex" mc:Ignorable="w14 w15 w16se w16cid w16 w16cex w16sdtdh">
+<w:styles xmlns:mc="http://schemas.openxmlformats.org/markup-compatibility/2006" xmlns:r="http://schemas.openxmlformats.org/officeDocument/2006/relationships" xmlns:w="http://schemas.openxmlformats.org/wordprocessingml/2006/main" xmlns:w14="http://schemas.microsoft.com/office/word/2010/wordml" xmlns:w15="http://schemas.microsoft.com/office/word/2012/wordml" xmlns:w16cex="http://schemas.microsoft.com/office/word/2018/wordml/cex" xmlns:w16cid="http://schemas.microsoft.com/office/word/2016/wordml/cid" xmlns:w16="http://schemas.microsoft.com/office/word/2018/wordml" xmlns:w16du="http://schemas.microsoft.com/office/word/2023/wordml/word16du" xmlns:w16sdtdh="http://schemas.microsoft.com/office/word/2020/wordml/sdtdatahash" xmlns:w16se="http://schemas.microsoft.com/office/word/2015/wordml/symex" mc:Ignorable="w14 w15 w16se w16cid w16 w16cex w16sdtdh w16du">
   <w:docDefaults>
     <w:rPrDefault>
       <w:rPr>

</xml_diff>